<commit_message>
Added About paragraphs, changed resume card
</commit_message>
<xml_diff>
--- a/files/DuncanSummersPortfolio.docx
+++ b/files/DuncanSummersPortfolio.docx
@@ -512,21 +512,28 @@
           <w:rFonts w:eastAsia="Times New Roman" w:cstheme="minorHAnsi"/>
           <w:color w:val="000000" w:themeColor="text1"/>
         </w:rPr>
-        <w:t>, well-roun</w:t>
-      </w:r>
-      <w:r>
-        <w:rPr>
-          <w:rFonts w:eastAsia="Times New Roman" w:cstheme="minorHAnsi"/>
-          <w:color w:val="000000" w:themeColor="text1"/>
-        </w:rPr>
-        <w:t xml:space="preserve">ded, </w:t>
-      </w:r>
-      <w:r>
-        <w:rPr>
-          <w:rFonts w:eastAsia="Times New Roman" w:cstheme="minorHAnsi"/>
-          <w:color w:val="000000" w:themeColor="text1"/>
-        </w:rPr>
-        <w:t xml:space="preserve"> customer service, organization, Agile methodology</w:t>
+        <w:t>, well-</w:t>
+      </w:r>
+      <w:r>
+        <w:rPr>
+          <w:rFonts w:eastAsia="Times New Roman" w:cstheme="minorHAnsi"/>
+          <w:color w:val="000000" w:themeColor="text1"/>
+        </w:rPr>
+        <w:t xml:space="preserve">rounded, </w:t>
+      </w:r>
+      <w:r>
+        <w:rPr>
+          <w:rFonts w:eastAsia="Times New Roman" w:cstheme="minorHAnsi"/>
+          <w:color w:val="000000" w:themeColor="text1"/>
+        </w:rPr>
+        <w:t>customer</w:t>
+      </w:r>
+      <w:r>
+        <w:rPr>
+          <w:rFonts w:eastAsia="Times New Roman" w:cstheme="minorHAnsi"/>
+          <w:color w:val="000000" w:themeColor="text1"/>
+        </w:rPr>
+        <w:t xml:space="preserve"> service, organization, Agile methodology</w:t>
       </w:r>
       <w:r>
         <w:rPr>

</xml_diff>